<commit_message>
final push for the week
</commit_message>
<xml_diff>
--- a/Planning and Design/Project Design Report1.3.docx
+++ b/Planning and Design/Project Design Report1.3.docx
@@ -678,7 +678,7 @@
                     <w:rPr>
                       <w:i/>
                     </w:rPr>
-                    <w:t>4</w:t>
+                    <w:t>5</w:t>
                   </w:r>
                 </w:p>
               </w:tc>
@@ -752,7 +752,7 @@
                     <w:rPr>
                       <w:i/>
                     </w:rPr>
-                    <w:t>4</w:t>
+                    <w:t>5</w:t>
                   </w:r>
                 </w:p>
               </w:tc>
@@ -866,6 +866,12 @@
                       <w:i/>
                     </w:rPr>
                   </w:pPr>
+                  <w:r>
+                    <w:rPr>
+                      <w:i/>
+                    </w:rPr>
+                    <w:t xml:space="preserve">Error Handling and Refactoring </w:t>
+                  </w:r>
                 </w:p>
               </w:tc>
               <w:tc>
@@ -878,6 +884,12 @@
                       <w:i/>
                     </w:rPr>
                   </w:pPr>
+                  <w:r>
+                    <w:rPr>
+                      <w:i/>
+                    </w:rPr>
+                    <w:t>Michael</w:t>
+                  </w:r>
                 </w:p>
               </w:tc>
               <w:tc>
@@ -890,6 +902,14 @@
                       <w:i/>
                     </w:rPr>
                   </w:pPr>
+                  <w:r>
+                    <w:rPr>
+                      <w:i/>
+                    </w:rPr>
+                    <w:t>1</w:t>
+                  </w:r>
+                  <w:bookmarkStart w:id="0" w:name="_GoBack"/>
+                  <w:bookmarkEnd w:id="0"/>
                 </w:p>
               </w:tc>
               <w:tc>
@@ -922,6 +942,12 @@
                       <w:i/>
                     </w:rPr>
                   </w:pPr>
+                  <w:r>
+                    <w:rPr>
+                      <w:i/>
+                    </w:rPr>
+                    <w:t>Updates</w:t>
+                  </w:r>
                 </w:p>
               </w:tc>
               <w:tc>
@@ -934,6 +960,12 @@
                       <w:i/>
                     </w:rPr>
                   </w:pPr>
+                  <w:r>
+                    <w:rPr>
+                      <w:i/>
+                    </w:rPr>
+                    <w:t>Freddy</w:t>
+                  </w:r>
                 </w:p>
               </w:tc>
               <w:tc>
@@ -946,6 +978,12 @@
                       <w:i/>
                     </w:rPr>
                   </w:pPr>
+                  <w:r>
+                    <w:rPr>
+                      <w:i/>
+                    </w:rPr>
+                    <w:t>2</w:t>
+                  </w:r>
                 </w:p>
               </w:tc>
               <w:tc>
@@ -978,6 +1016,12 @@
                       <w:i/>
                     </w:rPr>
                   </w:pPr>
+                  <w:r>
+                    <w:rPr>
+                      <w:i/>
+                    </w:rPr>
+                    <w:t xml:space="preserve">Documentation </w:t>
+                  </w:r>
                 </w:p>
               </w:tc>
               <w:tc>
@@ -990,6 +1034,12 @@
                       <w:i/>
                     </w:rPr>
                   </w:pPr>
+                  <w:r>
+                    <w:rPr>
+                      <w:i/>
+                    </w:rPr>
+                    <w:t>Mark</w:t>
+                  </w:r>
                 </w:p>
               </w:tc>
               <w:tc>
@@ -1002,6 +1052,12 @@
                       <w:i/>
                     </w:rPr>
                   </w:pPr>
+                  <w:r>
+                    <w:rPr>
+                      <w:i/>
+                    </w:rPr>
+                    <w:t>1</w:t>
+                  </w:r>
                 </w:p>
               </w:tc>
               <w:tc>
@@ -1014,6 +1070,12 @@
                       <w:i/>
                     </w:rPr>
                   </w:pPr>
+                  <w:r>
+                    <w:rPr>
+                      <w:i/>
+                    </w:rPr>
+                    <w:t>0</w:t>
+                  </w:r>
                 </w:p>
               </w:tc>
             </w:tr>
@@ -1028,6 +1090,12 @@
                       <w:i/>
                     </w:rPr>
                   </w:pPr>
+                  <w:r>
+                    <w:rPr>
+                      <w:i/>
+                    </w:rPr>
+                    <w:t xml:space="preserve">Documentation </w:t>
+                  </w:r>
                 </w:p>
               </w:tc>
               <w:tc>
@@ -1040,6 +1108,12 @@
                       <w:i/>
                     </w:rPr>
                   </w:pPr>
+                  <w:r>
+                    <w:rPr>
+                      <w:i/>
+                    </w:rPr>
+                    <w:t>Michael</w:t>
+                  </w:r>
                 </w:p>
               </w:tc>
               <w:tc>
@@ -1052,6 +1126,12 @@
                       <w:i/>
                     </w:rPr>
                   </w:pPr>
+                  <w:r>
+                    <w:rPr>
+                      <w:i/>
+                    </w:rPr>
+                    <w:t>0.5</w:t>
+                  </w:r>
                 </w:p>
               </w:tc>
               <w:tc>
@@ -1064,6 +1144,12 @@
                       <w:i/>
                     </w:rPr>
                   </w:pPr>
+                  <w:r>
+                    <w:rPr>
+                      <w:i/>
+                    </w:rPr>
+                    <w:t>0</w:t>
+                  </w:r>
                 </w:p>
               </w:tc>
             </w:tr>
@@ -1868,9 +1954,9 @@
         <w:tblLook w:val="04A0" w:firstRow="1" w:lastRow="0" w:firstColumn="1" w:lastColumn="0" w:noHBand="0" w:noVBand="1"/>
       </w:tblPr>
       <w:tblGrid>
-        <w:gridCol w:w="5075"/>
-        <w:gridCol w:w="6237"/>
-        <w:gridCol w:w="1638"/>
+        <w:gridCol w:w="5103"/>
+        <w:gridCol w:w="6213"/>
+        <w:gridCol w:w="1634"/>
       </w:tblGrid>
       <w:tr>
         <w:tc>
@@ -1952,8 +2038,13 @@
                 <w:szCs w:val="36"/>
               </w:rPr>
             </w:pPr>
-            <w:bookmarkStart w:id="0" w:name="_GoBack"/>
-            <w:bookmarkEnd w:id="0"/>
+            <w:r>
+              <w:rPr>
+                <w:b/>
+                <w:szCs w:val="36"/>
+              </w:rPr>
+              <w:t>Dispersing Groupwork</w:t>
+            </w:r>
           </w:p>
         </w:tc>
         <w:tc>
@@ -2002,6 +2093,13 @@
                 <w:szCs w:val="36"/>
               </w:rPr>
             </w:pPr>
+            <w:r>
+              <w:rPr>
+                <w:b/>
+                <w:szCs w:val="36"/>
+              </w:rPr>
+              <w:t xml:space="preserve">Game Functionality </w:t>
+            </w:r>
           </w:p>
         </w:tc>
         <w:tc>
@@ -2047,10 +2145,16 @@
             <w:pPr>
               <w:rPr>
                 <w:b/>
-                <w:sz w:val="36"/>
                 <w:szCs w:val="36"/>
               </w:rPr>
             </w:pPr>
+            <w:r>
+              <w:rPr>
+                <w:b/>
+                <w:szCs w:val="36"/>
+              </w:rPr>
+              <w:t>Passing models between views</w:t>
+            </w:r>
           </w:p>
         </w:tc>
         <w:tc>
@@ -2075,10 +2179,16 @@
             <w:pPr>
               <w:rPr>
                 <w:b/>
-                <w:sz w:val="36"/>
                 <w:szCs w:val="36"/>
               </w:rPr>
             </w:pPr>
+            <w:r>
+              <w:rPr>
+                <w:b/>
+                <w:szCs w:val="36"/>
+              </w:rPr>
+              <w:t>N/A</w:t>
+            </w:r>
           </w:p>
         </w:tc>
       </w:tr>
@@ -2586,6 +2696,52 @@
     <w:p>
       <w:pPr>
         <w:rPr>
+          <w:color w:val="000000" w:themeColor="text1"/>
+          <w:szCs w:val="28"/>
+        </w:rPr>
+      </w:pPr>
+      <w:r>
+        <w:rPr>
+          <w:color w:val="000000" w:themeColor="text1"/>
+          <w:szCs w:val="28"/>
+        </w:rPr>
+        <w:t>Week 3 and 4</w:t>
+      </w:r>
+    </w:p>
+    <w:p>
+      <w:pPr>
+        <w:rPr>
+          <w:color w:val="000000" w:themeColor="text1"/>
+          <w:szCs w:val="28"/>
+        </w:rPr>
+      </w:pPr>
+      <w:r>
+        <w:rPr>
+          <w:color w:val="000000" w:themeColor="text1"/>
+          <w:szCs w:val="28"/>
+        </w:rPr>
+        <w:t xml:space="preserve">Discovering that the original approach to the project was incorrect, we began a new project from scratch as a correct ASP.net MVC 5 project. Then created login and registration pages via the use of models and visual studios capability to automatically generate classes. </w:t>
+      </w:r>
+      <w:proofErr w:type="gramStart"/>
+      <w:r>
+        <w:rPr>
+          <w:color w:val="000000" w:themeColor="text1"/>
+          <w:szCs w:val="28"/>
+        </w:rPr>
+        <w:t>Next</w:t>
+      </w:r>
+      <w:proofErr w:type="gramEnd"/>
+      <w:r>
+        <w:rPr>
+          <w:color w:val="000000" w:themeColor="text1"/>
+          <w:szCs w:val="28"/>
+        </w:rPr>
+        <w:t xml:space="preserve"> we designed views and controllers to handle the gameplay and navigation, albeit hit a few walls preventing 100% game functionality. </w:t>
+      </w:r>
+    </w:p>
+    <w:p>
+      <w:pPr>
+        <w:rPr>
           <w:b/>
           <w:color w:val="000000" w:themeColor="text1"/>
           <w:sz w:val="28"/>
@@ -2682,6 +2838,7 @@
           <w:sz w:val="28"/>
           <w:szCs w:val="28"/>
         </w:rPr>
+        <w:lastRenderedPageBreak/>
         <w:t>ER Diagram</w:t>
       </w:r>
       <w:r>
@@ -2722,7 +2879,6 @@
           <w:noProof/>
           <w:color w:val="365F91" w:themeColor="accent1" w:themeShade="BF"/>
         </w:rPr>
-        <w:lastRenderedPageBreak/>
         <w:drawing>
           <wp:inline distT="0" distB="0" distL="0" distR="0" wp14:anchorId="7A884B93" wp14:editId="1B4AF44E">
             <wp:extent cx="2686050" cy="2019300"/>
@@ -2844,29 +3000,7 @@
           <w:color w:val="000000" w:themeColor="text1"/>
           <w:szCs w:val="28"/>
         </w:rPr>
-        <w:t>Section Currently Not Applicable</w:t>
-      </w:r>
-      <w:r>
-        <w:rPr>
-          <w:color w:val="000000" w:themeColor="text1"/>
-          <w:szCs w:val="28"/>
-        </w:rPr>
-        <w:t>.</w:t>
-      </w:r>
-    </w:p>
-    <w:p>
-      <w:pPr>
-        <w:rPr>
-          <w:color w:val="000000" w:themeColor="text1"/>
-          <w:szCs w:val="28"/>
-        </w:rPr>
-      </w:pPr>
-      <w:r>
-        <w:rPr>
-          <w:color w:val="000000" w:themeColor="text1"/>
-          <w:szCs w:val="28"/>
-        </w:rPr>
-        <w:t>The Database has not been permanently established with a MySQL access, so DDL scripting is not accessible as of version 1.1</w:t>
+        <w:t>Coming in a future update</w:t>
       </w:r>
     </w:p>
     <w:p>
@@ -2915,59 +3049,16 @@
     <w:p>
       <w:pPr>
         <w:rPr>
-          <w:color w:val="000000" w:themeColor="text1"/>
-          <w:szCs w:val="28"/>
-        </w:rPr>
-      </w:pPr>
-      <w:r>
-        <w:rPr>
-          <w:color w:val="000000" w:themeColor="text1"/>
-          <w:szCs w:val="28"/>
-        </w:rPr>
-        <w:t>Section Currently Not Applicable.</w:t>
-      </w:r>
-    </w:p>
-    <w:p>
-      <w:pPr>
-        <w:rPr>
-          <w:i/>
-          <w:color w:val="365F91" w:themeColor="accent1" w:themeShade="BF"/>
-        </w:rPr>
-      </w:pPr>
-      <w:r>
-        <w:rPr>
-          <w:color w:val="000000" w:themeColor="text1"/>
-          <w:szCs w:val="28"/>
-        </w:rPr>
-        <w:t xml:space="preserve">There is currently no sitemap for the application because it does not </w:t>
-      </w:r>
-      <w:r>
-        <w:rPr>
-          <w:color w:val="000000" w:themeColor="text1"/>
-          <w:szCs w:val="28"/>
-        </w:rPr>
-        <w:t>have enough</w:t>
-      </w:r>
-      <w:r>
-        <w:rPr>
-          <w:color w:val="000000" w:themeColor="text1"/>
-          <w:szCs w:val="28"/>
-        </w:rPr>
-        <w:t xml:space="preserve"> webpages</w:t>
-      </w:r>
-      <w:r>
-        <w:rPr>
-          <w:color w:val="000000" w:themeColor="text1"/>
-          <w:szCs w:val="28"/>
-        </w:rPr>
-        <w:t xml:space="preserve"> to warrant one as of version 1.1</w:t>
-      </w:r>
-      <w:r>
-        <w:rPr>
-          <w:color w:val="000000" w:themeColor="text1"/>
-          <w:szCs w:val="28"/>
-        </w:rPr>
-        <w:t>. See Flowchart for game logic.</w:t>
+          <w:i/>
+          <w:color w:val="365F91" w:themeColor="accent1" w:themeShade="BF"/>
+        </w:rPr>
+      </w:pPr>
+      <w:r>
+        <w:rPr>
+          <w:color w:val="000000" w:themeColor="text1"/>
+          <w:szCs w:val="28"/>
+        </w:rPr>
+        <w:t>Coming in a future update</w:t>
       </w:r>
     </w:p>
     <w:p>
@@ -3015,12 +3106,12 @@
     </w:p>
     <w:p>
       <w:r>
+        <w:t>Current Authentication consists of checking all of the data fields to determine whether or not they have data in them. If any of the fields are left blank a message is displayed to the user to compel them to fill the blank fields in.</w:t>
+      </w:r>
+    </w:p>
+    <w:p>
+      <w:r>
         <w:lastRenderedPageBreak/>
-        <w:t>Current Authentication consists of checking all of the data fields to determine whether or not they have data in them. If any of the fields are left blank a message is displayed to the user to compel them to fill the blank fields in.</w:t>
-      </w:r>
-    </w:p>
-    <w:p>
-      <w:r>
         <w:t>Future updates will be set to include further validations techniques that parse for valid data types and display errors back to the user.</w:t>
       </w:r>
     </w:p>
@@ -6698,21 +6789,6 @@
 </file>
 
 <file path=customXml/item1.xml><?xml version="1.0" encoding="utf-8"?>
-<?mso-contentType ?>
-<spe:Receivers xmlns:spe="http://schemas.microsoft.com/sharepoint/events"/>
-</file>
-
-<file path=customXml/item2.xml><?xml version="1.0" encoding="utf-8"?>
-<?mso-contentType ?>
-<customXsn xmlns="http://schemas.microsoft.com/office/2006/metadata/customXsn">
-  <xsnLocation/>
-  <cached>True</cached>
-  <openByDefault>False</openByDefault>
-  <xsnScope/>
-</customXsn>
-</file>
-
-<file path=customXml/item3.xml><?xml version="1.0" encoding="utf-8"?>
 <p:properties xmlns:p="http://schemas.microsoft.com/office/2006/metadata/properties" xmlns:xsi="http://www.w3.org/2001/XMLSchema-instance" xmlns:pc="http://schemas.microsoft.com/office/infopath/2007/PartnerControls">
   <documentManagement>
     <DocumentCategoryTaxHTField0 xmlns="http://schemas.microsoft.com/sharepoint/v3">
@@ -6770,16 +6846,22 @@
 </p:properties>
 </file>
 
-<file path=customXml/item4.xml><?xml version="1.0" encoding="utf-8"?>
+<file path=customXml/item2.xml><?xml version="1.0" encoding="utf-8"?>
 <?mso-contentType ?>
-<FormTemplates xmlns="http://schemas.microsoft.com/sharepoint/v3/contenttype/forms">
-  <Display>DocumentLibraryForm</Display>
-  <Edit>DocumentLibraryForm</Edit>
-  <New>DocumentLibraryForm</New>
-</FormTemplates>
+<customXsn xmlns="http://schemas.microsoft.com/office/2006/metadata/customXsn">
+  <xsnLocation/>
+  <cached>True</cached>
+  <openByDefault>False</openByDefault>
+  <xsnScope/>
+</customXsn>
 </file>
 
-<file path=customXml/item5.xml><?xml version="1.0" encoding="utf-8"?>
+<file path=customXml/item3.xml><?xml version="1.0" encoding="utf-8"?>
+<?mso-contentType ?>
+<spe:Receivers xmlns:spe="http://schemas.microsoft.com/sharepoint/events"/>
+</file>
+
+<file path=customXml/item4.xml><?xml version="1.0" encoding="utf-8"?>
 <ct:contentTypeSchema xmlns:ct="http://schemas.microsoft.com/office/2006/metadata/contentType" xmlns:ma="http://schemas.microsoft.com/office/2006/metadata/properties/metaAttributes" ct:_="" ma:_="" ma:contentTypeName="Document or File" ma:contentTypeID="0x010100A30BC5E90BED914E81F4B67CDEADBEEF00FBBCB387F36CE54B89204924618AD6EB" ma:contentTypeVersion="9" ma:contentTypeDescription="Create a new document." ma:contentTypeScope="" ma:versionID="cddd6576bb25a9a67530d5b471b8cdc0">
   <xsd:schema xmlns:xsd="http://www.w3.org/2001/XMLSchema" xmlns:xs="http://www.w3.org/2001/XMLSchema" xmlns:p="http://schemas.microsoft.com/office/2006/metadata/properties" xmlns:ns1="http://schemas.microsoft.com/sharepoint/v3" xmlns:ns2="30a82cfc-8d0b-455e-b705-4035c60ff9fd" targetNamespace="http://schemas.microsoft.com/office/2006/metadata/properties" ma:root="true" ma:fieldsID="b0f5edf2bdcc83c799dd282e9ea496a0" ns1:_="" ns2:_="">
     <xsd:import namespace="http://schemas.microsoft.com/sharepoint/v3"/>
@@ -7000,10 +7082,22 @@
 </ct:contentTypeSchema>
 </file>
 
+<file path=customXml/item5.xml><?xml version="1.0" encoding="utf-8"?>
+<?mso-contentType ?>
+<FormTemplates xmlns="http://schemas.microsoft.com/sharepoint/v3/contenttype/forms">
+  <Display>DocumentLibraryForm</Display>
+  <Edit>DocumentLibraryForm</Edit>
+  <New>DocumentLibraryForm</New>
+</FormTemplates>
+</file>
+
 <file path=customXml/itemProps1.xml><?xml version="1.0" encoding="utf-8"?>
-<ds:datastoreItem xmlns:ds="http://schemas.openxmlformats.org/officeDocument/2006/customXml" ds:itemID="{10D412FD-19CA-4974-8A00-6813C0D75888}">
+<ds:datastoreItem xmlns:ds="http://schemas.openxmlformats.org/officeDocument/2006/customXml" ds:itemID="{153FF660-CCF1-4512-96BC-1D7D61FD195C}">
   <ds:schemaRefs>
-    <ds:schemaRef ds:uri="http://schemas.microsoft.com/sharepoint/events"/>
+    <ds:schemaRef ds:uri="http://schemas.microsoft.com/office/2006/metadata/properties"/>
+    <ds:schemaRef ds:uri="http://schemas.microsoft.com/office/infopath/2007/PartnerControls"/>
+    <ds:schemaRef ds:uri="http://schemas.microsoft.com/sharepoint/v3"/>
+    <ds:schemaRef ds:uri="30a82cfc-8d0b-455e-b705-4035c60ff9fd"/>
   </ds:schemaRefs>
 </ds:datastoreItem>
 </file>
@@ -7017,25 +7111,14 @@
 </file>
 
 <file path=customXml/itemProps3.xml><?xml version="1.0" encoding="utf-8"?>
-<ds:datastoreItem xmlns:ds="http://schemas.openxmlformats.org/officeDocument/2006/customXml" ds:itemID="{153FF660-CCF1-4512-96BC-1D7D61FD195C}">
+<ds:datastoreItem xmlns:ds="http://schemas.openxmlformats.org/officeDocument/2006/customXml" ds:itemID="{10D412FD-19CA-4974-8A00-6813C0D75888}">
   <ds:schemaRefs>
-    <ds:schemaRef ds:uri="http://schemas.microsoft.com/office/2006/metadata/properties"/>
-    <ds:schemaRef ds:uri="http://schemas.microsoft.com/office/infopath/2007/PartnerControls"/>
-    <ds:schemaRef ds:uri="http://schemas.microsoft.com/sharepoint/v3"/>
-    <ds:schemaRef ds:uri="30a82cfc-8d0b-455e-b705-4035c60ff9fd"/>
+    <ds:schemaRef ds:uri="http://schemas.microsoft.com/sharepoint/events"/>
   </ds:schemaRefs>
 </ds:datastoreItem>
 </file>
 
 <file path=customXml/itemProps4.xml><?xml version="1.0" encoding="utf-8"?>
-<ds:datastoreItem xmlns:ds="http://schemas.openxmlformats.org/officeDocument/2006/customXml" ds:itemID="{DEAE2935-652D-42F6-AFDE-C5D6AD6806BA}">
-  <ds:schemaRefs>
-    <ds:schemaRef ds:uri="http://schemas.microsoft.com/sharepoint/v3/contenttype/forms"/>
-  </ds:schemaRefs>
-</ds:datastoreItem>
-</file>
-
-<file path=customXml/itemProps5.xml><?xml version="1.0" encoding="utf-8"?>
 <ds:datastoreItem xmlns:ds="http://schemas.openxmlformats.org/officeDocument/2006/customXml" ds:itemID="{E9DE0874-BCAA-4CFE-93BA-B7D7CB04E6D0}">
   <ds:schemaRefs>
     <ds:schemaRef ds:uri="http://schemas.microsoft.com/office/2006/metadata/contentType"/>
@@ -7052,4 +7135,12 @@
     <ds:schemaRef ds:uri="http://schemas.microsoft.com/internal/obd"/>
   </ds:schemaRefs>
 </ds:datastoreItem>
+</file>
+
+<file path=customXml/itemProps5.xml><?xml version="1.0" encoding="utf-8"?>
+<ds:datastoreItem xmlns:ds="http://schemas.openxmlformats.org/officeDocument/2006/customXml" ds:itemID="{DEAE2935-652D-42F6-AFDE-C5D6AD6806BA}">
+  <ds:schemaRefs>
+    <ds:schemaRef ds:uri="http://schemas.microsoft.com/sharepoint/v3/contenttype/forms"/>
+  </ds:schemaRefs>
+</ds:datastoreItem>
 </file>
</xml_diff>